<commit_message>
Cerrar slider al hacer click en el fondo
</commit_message>
<xml_diff>
--- a/Informacion/Contenido.docx
+++ b/Informacion/Contenido.docx
@@ -210,7 +210,6 @@
         </w:rPr>
         <w:t xml:space="preserve"> conocimientos de programación en </w:t>
       </w:r>
-      <w:proofErr w:type="spellStart"/>
       <w:r>
         <w:rPr>
           <w:rFonts w:ascii="Arial" w:hAnsi="Arial" w:cs="Arial"/>
@@ -219,7 +218,6 @@
         </w:rPr>
         <w:t>microcontroladores</w:t>
       </w:r>
-      <w:proofErr w:type="spellEnd"/>
       <w:r>
         <w:rPr>
           <w:rFonts w:ascii="Arial" w:hAnsi="Arial" w:cs="Arial"/>
@@ -513,33 +511,15 @@
           <w:sz w:val="24"/>
           <w:szCs w:val="24"/>
         </w:rPr>
-        <w:t xml:space="preserve">con </w:t>
-      </w:r>
-      <w:proofErr w:type="spellStart"/>
-      <w:r>
-        <w:rPr>
-          <w:rFonts w:ascii="Arial" w:hAnsi="Arial" w:cs="Arial"/>
-          <w:sz w:val="24"/>
-          <w:szCs w:val="24"/>
-        </w:rPr>
-        <w:t>microcontrol</w:t>
-      </w:r>
-      <w:r>
-        <w:rPr>
-          <w:rFonts w:ascii="Arial" w:hAnsi="Arial" w:cs="Arial"/>
-          <w:sz w:val="24"/>
-          <w:szCs w:val="24"/>
-        </w:rPr>
-        <w:t>adores</w:t>
-      </w:r>
-      <w:proofErr w:type="spellEnd"/>
-      <w:r>
-        <w:rPr>
-          <w:rFonts w:ascii="Arial" w:hAnsi="Arial" w:cs="Arial"/>
-          <w:sz w:val="24"/>
-          <w:szCs w:val="24"/>
-        </w:rPr>
-        <w:t xml:space="preserve"> PIC y con placas </w:t>
+        <w:t>con microcontrol</w:t>
+      </w:r>
+      <w:r>
+        <w:rPr>
+          <w:rFonts w:ascii="Arial" w:hAnsi="Arial" w:cs="Arial"/>
+          <w:sz w:val="24"/>
+          <w:szCs w:val="24"/>
+        </w:rPr>
+        <w:t xml:space="preserve">adores PIC y con placas </w:t>
       </w:r>
       <w:proofErr w:type="spellStart"/>
       <w:r>
@@ -725,6 +705,60 @@
           <w:szCs w:val="24"/>
         </w:rPr>
       </w:pPr>
+    </w:p>
+    <w:p>
+      <w:pPr>
+        <w:jc w:val="both"/>
+        <w:rPr>
+          <w:rFonts w:ascii="Arial" w:hAnsi="Arial" w:cs="Arial"/>
+          <w:sz w:val="24"/>
+          <w:szCs w:val="24"/>
+        </w:rPr>
+      </w:pPr>
+      <w:r>
+        <w:rPr>
+          <w:rFonts w:ascii="Arial" w:hAnsi="Arial" w:cs="Arial"/>
+          <w:sz w:val="24"/>
+          <w:szCs w:val="24"/>
+        </w:rPr>
+        <w:t>Algunos proyectos personales y otras cosas que he realizado</w:t>
+      </w:r>
+      <w:proofErr w:type="gramStart"/>
+      <w:r>
+        <w:rPr>
+          <w:rFonts w:ascii="Arial" w:hAnsi="Arial" w:cs="Arial"/>
+          <w:sz w:val="24"/>
+          <w:szCs w:val="24"/>
+        </w:rPr>
+        <w:t>.</w:t>
+      </w:r>
+      <w:r>
+        <w:rPr>
+          <w:rFonts w:ascii="Arial" w:hAnsi="Arial" w:cs="Arial"/>
+          <w:sz w:val="24"/>
+          <w:szCs w:val="24"/>
+        </w:rPr>
+        <w:t>.</w:t>
+      </w:r>
+      <w:proofErr w:type="gramEnd"/>
+    </w:p>
+    <w:p>
+      <w:pPr>
+        <w:jc w:val="both"/>
+        <w:rPr>
+          <w:rFonts w:ascii="Arial" w:hAnsi="Arial" w:cs="Arial"/>
+          <w:sz w:val="24"/>
+          <w:szCs w:val="24"/>
+        </w:rPr>
+      </w:pPr>
+      <w:r>
+        <w:rPr>
+          <w:rFonts w:ascii="Arial" w:hAnsi="Arial" w:cs="Arial"/>
+          <w:sz w:val="24"/>
+          <w:szCs w:val="24"/>
+        </w:rPr>
+        <w:t>Puedes comunicarte conmigo a través de los siguientes medios.</w:t>
+      </w:r>
     </w:p>
     <w:sectPr>
       <w:pgSz w:w="12240" w:h="15840"/>

</xml_diff>

<commit_message>
Agregar proyecto: Buscador de canciones
</commit_message>
<xml_diff>
--- a/Informacion/Contenido.docx
+++ b/Informacion/Contenido.docx
@@ -487,39 +487,7 @@
           <w:sz w:val="24"/>
           <w:szCs w:val="24"/>
         </w:rPr>
-        <w:t>Diseño de c</w:t>
-      </w:r>
-      <w:r>
-        <w:rPr>
-          <w:rFonts w:ascii="Arial" w:hAnsi="Arial" w:cs="Arial"/>
-          <w:sz w:val="24"/>
-          <w:szCs w:val="24"/>
-        </w:rPr>
-        <w:t>ircuitos</w:t>
-      </w:r>
-      <w:r>
-        <w:rPr>
-          <w:rFonts w:ascii="Arial" w:hAnsi="Arial" w:cs="Arial"/>
-          <w:sz w:val="24"/>
-          <w:szCs w:val="24"/>
-        </w:rPr>
-        <w:t xml:space="preserve"> electrónicos </w:t>
-      </w:r>
-      <w:r>
-        <w:rPr>
-          <w:rFonts w:ascii="Arial" w:hAnsi="Arial" w:cs="Arial"/>
-          <w:sz w:val="24"/>
-          <w:szCs w:val="24"/>
-        </w:rPr>
-        <w:t>con microcontrol</w:t>
-      </w:r>
-      <w:r>
-        <w:rPr>
-          <w:rFonts w:ascii="Arial" w:hAnsi="Arial" w:cs="Arial"/>
-          <w:sz w:val="24"/>
-          <w:szCs w:val="24"/>
-        </w:rPr>
-        <w:t xml:space="preserve">adores PIC y con placas </w:t>
+        <w:t xml:space="preserve">Diseño de circuitos electrónicos </w:t>
       </w:r>
       <w:proofErr w:type="spellStart"/>
       <w:r>
@@ -528,6 +496,24 @@
           <w:sz w:val="24"/>
           <w:szCs w:val="24"/>
         </w:rPr>
+        <w:t>basicos</w:t>
+      </w:r>
+      <w:proofErr w:type="spellEnd"/>
+      <w:r>
+        <w:rPr>
+          <w:rFonts w:ascii="Arial" w:hAnsi="Arial" w:cs="Arial"/>
+          <w:sz w:val="24"/>
+          <w:szCs w:val="24"/>
+        </w:rPr>
+        <w:t xml:space="preserve"> con microcontroladores PIC 8-bit de la serie 16Fxx y con placas </w:t>
+      </w:r>
+      <w:proofErr w:type="spellStart"/>
+      <w:r>
+        <w:rPr>
+          <w:rFonts w:ascii="Arial" w:hAnsi="Arial" w:cs="Arial"/>
+          <w:sz w:val="24"/>
+          <w:szCs w:val="24"/>
+        </w:rPr>
         <w:t>Arduino</w:t>
       </w:r>
       <w:proofErr w:type="spellEnd"/>
@@ -537,7 +523,33 @@
           <w:sz w:val="24"/>
           <w:szCs w:val="24"/>
         </w:rPr>
-        <w:t>, programados con lenguaje C.</w:t>
+        <w:t xml:space="preserve"> Uno y </w:t>
+      </w:r>
+      <w:proofErr w:type="spellStart"/>
+      <w:r>
+        <w:rPr>
+          <w:rFonts w:ascii="Arial" w:hAnsi="Arial" w:cs="Arial"/>
+          <w:sz w:val="24"/>
+          <w:szCs w:val="24"/>
+        </w:rPr>
+        <w:t>Arduino</w:t>
+      </w:r>
+      <w:proofErr w:type="spellEnd"/>
+      <w:r>
+        <w:rPr>
+          <w:rFonts w:ascii="Arial" w:hAnsi="Arial" w:cs="Arial"/>
+          <w:sz w:val="24"/>
+          <w:szCs w:val="24"/>
+        </w:rPr>
+        <w:t xml:space="preserve"> Mega</w:t>
+      </w:r>
+      <w:r>
+        <w:rPr>
+          <w:rFonts w:ascii="Arial" w:hAnsi="Arial" w:cs="Arial"/>
+          <w:sz w:val="24"/>
+          <w:szCs w:val="24"/>
+        </w:rPr>
+        <w:t>, mediante el lenguaje C.</w:t>
       </w:r>
     </w:p>
     <w:p>
@@ -721,43 +733,382 @@
           <w:sz w:val="24"/>
           <w:szCs w:val="24"/>
         </w:rPr>
-        <w:t>Algunos proyectos personales y otras cosas que he realizado</w:t>
-      </w:r>
-      <w:proofErr w:type="gramStart"/>
-      <w:r>
-        <w:rPr>
-          <w:rFonts w:ascii="Arial" w:hAnsi="Arial" w:cs="Arial"/>
-          <w:sz w:val="24"/>
-          <w:szCs w:val="24"/>
-        </w:rPr>
-        <w:t>.</w:t>
-      </w:r>
-      <w:r>
-        <w:rPr>
-          <w:rFonts w:ascii="Arial" w:hAnsi="Arial" w:cs="Arial"/>
-          <w:sz w:val="24"/>
-          <w:szCs w:val="24"/>
-        </w:rPr>
-        <w:t>.</w:t>
-      </w:r>
-      <w:proofErr w:type="gramEnd"/>
-    </w:p>
-    <w:p>
-      <w:pPr>
-        <w:jc w:val="both"/>
-        <w:rPr>
-          <w:rFonts w:ascii="Arial" w:hAnsi="Arial" w:cs="Arial"/>
-          <w:sz w:val="24"/>
-          <w:szCs w:val="24"/>
-        </w:rPr>
-      </w:pPr>
-      <w:r>
-        <w:rPr>
-          <w:rFonts w:ascii="Arial" w:hAnsi="Arial" w:cs="Arial"/>
-          <w:sz w:val="24"/>
-          <w:szCs w:val="24"/>
-        </w:rPr>
-        <w:t>Puedes comunicarte conmigo a través de los siguientes medios.</w:t>
+        <w:t xml:space="preserve">A continuación podrá ver algunas prácticas y proyectos personales que he realizado, principalmente plantillas de páginas web y circuitos electrónicos. </w:t>
+      </w:r>
+    </w:p>
+    <w:p>
+      <w:pPr>
+        <w:jc w:val="both"/>
+        <w:rPr>
+          <w:rFonts w:ascii="Arial" w:hAnsi="Arial" w:cs="Arial"/>
+          <w:sz w:val="24"/>
+          <w:szCs w:val="24"/>
+        </w:rPr>
+      </w:pPr>
+    </w:p>
+    <w:p>
+      <w:pPr>
+        <w:jc w:val="both"/>
+        <w:rPr>
+          <w:rFonts w:ascii="Arial" w:hAnsi="Arial" w:cs="Arial"/>
+          <w:sz w:val="24"/>
+          <w:szCs w:val="24"/>
+        </w:rPr>
+      </w:pPr>
+      <w:r>
+        <w:rPr>
+          <w:rFonts w:ascii="Arial" w:hAnsi="Arial" w:cs="Arial"/>
+          <w:sz w:val="24"/>
+          <w:szCs w:val="24"/>
+        </w:rPr>
+        <w:t>Puede</w:t>
+      </w:r>
+      <w:r>
+        <w:rPr>
+          <w:rFonts w:ascii="Arial" w:hAnsi="Arial" w:cs="Arial"/>
+          <w:sz w:val="24"/>
+          <w:szCs w:val="24"/>
+        </w:rPr>
+        <w:t xml:space="preserve"> </w:t>
+      </w:r>
+      <w:r>
+        <w:rPr>
+          <w:rFonts w:ascii="Arial" w:hAnsi="Arial" w:cs="Arial"/>
+          <w:sz w:val="24"/>
+          <w:szCs w:val="24"/>
+        </w:rPr>
+        <w:t>comunicarse</w:t>
+      </w:r>
+      <w:r>
+        <w:rPr>
+          <w:rFonts w:ascii="Arial" w:hAnsi="Arial" w:cs="Arial"/>
+          <w:sz w:val="24"/>
+          <w:szCs w:val="24"/>
+        </w:rPr>
+        <w:t xml:space="preserve"> conmigo a través de los siguientes medios.</w:t>
+      </w:r>
+    </w:p>
+    <w:p>
+      <w:pPr>
+        <w:jc w:val="both"/>
+        <w:rPr>
+          <w:rFonts w:ascii="Arial" w:hAnsi="Arial" w:cs="Arial"/>
+          <w:sz w:val="24"/>
+          <w:szCs w:val="24"/>
+        </w:rPr>
+      </w:pPr>
+    </w:p>
+    <w:p>
+      <w:pPr>
+        <w:jc w:val="both"/>
+        <w:rPr>
+          <w:rFonts w:ascii="Arial" w:hAnsi="Arial" w:cs="Arial"/>
+          <w:sz w:val="24"/>
+          <w:szCs w:val="24"/>
+        </w:rPr>
+      </w:pPr>
+      <w:r>
+        <w:rPr>
+          <w:rFonts w:ascii="Arial" w:hAnsi="Arial" w:cs="Arial"/>
+          <w:sz w:val="24"/>
+          <w:szCs w:val="24"/>
+        </w:rPr>
+        <w:lastRenderedPageBreak/>
+        <w:t xml:space="preserve">Este proyecto fue un medidor de capacitancia con un rango máximo de 2000 </w:t>
+      </w:r>
+      <w:proofErr w:type="spellStart"/>
+      <w:r>
+        <w:rPr>
+          <w:rFonts w:ascii="Arial" w:hAnsi="Arial" w:cs="Arial"/>
+          <w:sz w:val="24"/>
+          <w:szCs w:val="24"/>
+        </w:rPr>
+        <w:t>uF</w:t>
+      </w:r>
+      <w:proofErr w:type="spellEnd"/>
+      <w:r>
+        <w:rPr>
+          <w:rFonts w:ascii="Arial" w:hAnsi="Arial" w:cs="Arial"/>
+          <w:sz w:val="24"/>
+          <w:szCs w:val="24"/>
+        </w:rPr>
+        <w:t xml:space="preserve">, fue realizado con un microcontrolador PIC16F628A y </w:t>
+      </w:r>
+      <w:r>
+        <w:rPr>
+          <w:rFonts w:ascii="Arial" w:hAnsi="Arial" w:cs="Arial"/>
+          <w:sz w:val="24"/>
+          <w:szCs w:val="24"/>
+        </w:rPr>
+        <w:t xml:space="preserve">previo a su montaje físico en una protoboard se simuló con el software Proteus 8. </w:t>
+      </w:r>
+    </w:p>
+    <w:p>
+      <w:pPr>
+        <w:jc w:val="both"/>
+        <w:rPr>
+          <w:rFonts w:ascii="Arial" w:hAnsi="Arial" w:cs="Arial"/>
+          <w:sz w:val="24"/>
+          <w:szCs w:val="24"/>
+        </w:rPr>
+      </w:pPr>
+      <w:r>
+        <w:rPr>
+          <w:rFonts w:ascii="Arial" w:hAnsi="Arial" w:cs="Arial"/>
+          <w:sz w:val="24"/>
+          <w:szCs w:val="24"/>
+        </w:rPr>
+        <w:t>Su principio es el de medir la capacitancia al contar cuanto tiempo tarda en cargarse el capacitor hasta un tercio de la tensión de la fuente de alimentación (5 V en este caso). El circuito utiliza dos transistores para cargar y descargar el capacitor al realizar una medición, y cuenta con 4 displays de 7 segmentos para mostrar el resultado.</w:t>
+      </w:r>
+    </w:p>
+    <w:p>
+      <w:pPr>
+        <w:jc w:val="both"/>
+        <w:rPr>
+          <w:rFonts w:ascii="Arial" w:hAnsi="Arial" w:cs="Arial"/>
+          <w:sz w:val="24"/>
+          <w:szCs w:val="24"/>
+        </w:rPr>
+      </w:pPr>
+    </w:p>
+    <w:p>
+      <w:pPr>
+        <w:jc w:val="both"/>
+        <w:rPr>
+          <w:rFonts w:ascii="Arial" w:hAnsi="Arial" w:cs="Arial"/>
+          <w:sz w:val="24"/>
+          <w:szCs w:val="24"/>
+        </w:rPr>
+      </w:pPr>
+      <w:r>
+        <w:rPr>
+          <w:rFonts w:ascii="Arial" w:hAnsi="Arial" w:cs="Arial"/>
+          <w:sz w:val="24"/>
+          <w:szCs w:val="24"/>
+        </w:rPr>
+        <w:t>E</w:t>
+      </w:r>
+      <w:r>
+        <w:rPr>
+          <w:rFonts w:ascii="Arial" w:hAnsi="Arial" w:cs="Arial"/>
+          <w:sz w:val="24"/>
+          <w:szCs w:val="24"/>
+        </w:rPr>
+        <w:t>ste fue un videojuego</w:t>
+      </w:r>
+      <w:r>
+        <w:rPr>
+          <w:rFonts w:ascii="Arial" w:hAnsi="Arial" w:cs="Arial"/>
+          <w:sz w:val="24"/>
+          <w:szCs w:val="24"/>
+        </w:rPr>
+        <w:t xml:space="preserve"> que </w:t>
+      </w:r>
+      <w:r>
+        <w:rPr>
+          <w:rFonts w:ascii="Arial" w:hAnsi="Arial" w:cs="Arial"/>
+          <w:sz w:val="24"/>
+          <w:szCs w:val="24"/>
+        </w:rPr>
+        <w:t>realice</w:t>
+      </w:r>
+      <w:r>
+        <w:rPr>
+          <w:rFonts w:ascii="Arial" w:hAnsi="Arial" w:cs="Arial"/>
+          <w:sz w:val="24"/>
+          <w:szCs w:val="24"/>
+        </w:rPr>
+        <w:t xml:space="preserve"> como proyecto personal</w:t>
+      </w:r>
+      <w:r>
+        <w:rPr>
+          <w:rFonts w:ascii="Arial" w:hAnsi="Arial" w:cs="Arial"/>
+          <w:sz w:val="24"/>
+          <w:szCs w:val="24"/>
+        </w:rPr>
+        <w:t xml:space="preserve"> desde el año 2015 hasta el 2017 y me permitió aprender los principios de la programación</w:t>
+      </w:r>
+      <w:r>
+        <w:rPr>
+          <w:rFonts w:ascii="Arial" w:hAnsi="Arial" w:cs="Arial"/>
+          <w:sz w:val="24"/>
+          <w:szCs w:val="24"/>
+        </w:rPr>
+        <w:t xml:space="preserve">. Fue </w:t>
+      </w:r>
+      <w:r>
+        <w:rPr>
+          <w:rFonts w:ascii="Arial" w:hAnsi="Arial" w:cs="Arial"/>
+          <w:sz w:val="24"/>
+          <w:szCs w:val="24"/>
+        </w:rPr>
+        <w:t>hecho</w:t>
+      </w:r>
+      <w:r>
+        <w:rPr>
+          <w:rFonts w:ascii="Arial" w:hAnsi="Arial" w:cs="Arial"/>
+          <w:sz w:val="24"/>
+          <w:szCs w:val="24"/>
+        </w:rPr>
+        <w:t xml:space="preserve"> en el motor de renderizado </w:t>
+      </w:r>
+      <w:proofErr w:type="spellStart"/>
+      <w:r>
+        <w:rPr>
+          <w:rFonts w:ascii="Arial" w:hAnsi="Arial" w:cs="Arial"/>
+          <w:sz w:val="24"/>
+          <w:szCs w:val="24"/>
+        </w:rPr>
+        <w:t>Unity</w:t>
+      </w:r>
+      <w:proofErr w:type="spellEnd"/>
+      <w:r>
+        <w:rPr>
+          <w:rFonts w:ascii="Arial" w:hAnsi="Arial" w:cs="Arial"/>
+          <w:sz w:val="24"/>
+          <w:szCs w:val="24"/>
+        </w:rPr>
+        <w:t xml:space="preserve"> 3D, programado con el lenguaje C# y toda</w:t>
+      </w:r>
+      <w:r>
+        <w:rPr>
+          <w:rFonts w:ascii="Arial" w:hAnsi="Arial" w:cs="Arial"/>
+          <w:sz w:val="24"/>
+          <w:szCs w:val="24"/>
+        </w:rPr>
+        <w:t xml:space="preserve"> la parte grafica fue hecha con distintos</w:t>
+      </w:r>
+      <w:r>
+        <w:rPr>
+          <w:rFonts w:ascii="Arial" w:hAnsi="Arial" w:cs="Arial"/>
+          <w:sz w:val="24"/>
+          <w:szCs w:val="24"/>
+        </w:rPr>
+        <w:t xml:space="preserve"> </w:t>
+      </w:r>
+      <w:proofErr w:type="spellStart"/>
+      <w:r>
+        <w:rPr>
+          <w:rFonts w:ascii="Arial" w:hAnsi="Arial" w:cs="Arial"/>
+          <w:sz w:val="24"/>
+          <w:szCs w:val="24"/>
+        </w:rPr>
+        <w:t>softwares</w:t>
+      </w:r>
+      <w:proofErr w:type="spellEnd"/>
+      <w:r>
+        <w:rPr>
+          <w:rFonts w:ascii="Arial" w:hAnsi="Arial" w:cs="Arial"/>
+          <w:sz w:val="24"/>
+          <w:szCs w:val="24"/>
+        </w:rPr>
+        <w:t xml:space="preserve">: </w:t>
+      </w:r>
+      <w:proofErr w:type="spellStart"/>
+      <w:r>
+        <w:rPr>
+          <w:rFonts w:ascii="Arial" w:hAnsi="Arial" w:cs="Arial"/>
+          <w:sz w:val="24"/>
+          <w:szCs w:val="24"/>
+        </w:rPr>
+        <w:t>Blender</w:t>
+      </w:r>
+      <w:proofErr w:type="spellEnd"/>
+      <w:r>
+        <w:rPr>
+          <w:rFonts w:ascii="Arial" w:hAnsi="Arial" w:cs="Arial"/>
+          <w:sz w:val="24"/>
+          <w:szCs w:val="24"/>
+        </w:rPr>
+        <w:t xml:space="preserve">, </w:t>
+      </w:r>
+      <w:proofErr w:type="spellStart"/>
+      <w:r>
+        <w:rPr>
+          <w:rFonts w:ascii="Arial" w:hAnsi="Arial" w:cs="Arial"/>
+          <w:sz w:val="24"/>
+          <w:szCs w:val="24"/>
+        </w:rPr>
+        <w:t>Photoshop</w:t>
+      </w:r>
+      <w:proofErr w:type="spellEnd"/>
+      <w:r>
+        <w:rPr>
+          <w:rFonts w:ascii="Arial" w:hAnsi="Arial" w:cs="Arial"/>
+          <w:sz w:val="24"/>
+          <w:szCs w:val="24"/>
+        </w:rPr>
+        <w:t xml:space="preserve">, </w:t>
+      </w:r>
+      <w:proofErr w:type="spellStart"/>
+      <w:r>
+        <w:rPr>
+          <w:rFonts w:ascii="Arial" w:hAnsi="Arial" w:cs="Arial"/>
+          <w:sz w:val="24"/>
+          <w:szCs w:val="24"/>
+        </w:rPr>
+        <w:t>Inkscape</w:t>
+      </w:r>
+      <w:proofErr w:type="spellEnd"/>
+      <w:r>
+        <w:rPr>
+          <w:rFonts w:ascii="Arial" w:hAnsi="Arial" w:cs="Arial"/>
+          <w:sz w:val="24"/>
+          <w:szCs w:val="24"/>
+        </w:rPr>
+        <w:t>, entre otros.</w:t>
+      </w:r>
+    </w:p>
+    <w:p>
+      <w:pPr>
+        <w:jc w:val="both"/>
+        <w:rPr>
+          <w:rFonts w:ascii="Arial" w:hAnsi="Arial" w:cs="Arial"/>
+          <w:sz w:val="24"/>
+          <w:szCs w:val="24"/>
+        </w:rPr>
+      </w:pPr>
+      <w:r>
+        <w:rPr>
+          <w:rFonts w:ascii="Arial" w:hAnsi="Arial" w:cs="Arial"/>
+          <w:sz w:val="24"/>
+          <w:szCs w:val="24"/>
+        </w:rPr>
+        <w:t xml:space="preserve">Se trata de un videojuego multijugador de supervivencia en primera persona donde el mapa es generado aleatoriamente al momento de crear una partida. Cuenta con mecanismos como: Crear partidas, guardar partidas, personalizar jugador, sistema de salud y otras estadísticas, inventario, mecanismo para fabricar objetos a partir de materiales, mapa generado de forma </w:t>
+      </w:r>
+      <w:proofErr w:type="spellStart"/>
+      <w:r>
+        <w:rPr>
+          <w:rFonts w:ascii="Arial" w:hAnsi="Arial" w:cs="Arial"/>
+          <w:sz w:val="24"/>
+          <w:szCs w:val="24"/>
+        </w:rPr>
+        <w:t>procedural</w:t>
+      </w:r>
+      <w:proofErr w:type="spellEnd"/>
+      <w:r>
+        <w:rPr>
+          <w:rFonts w:ascii="Arial" w:hAnsi="Arial" w:cs="Arial"/>
+          <w:sz w:val="24"/>
+          <w:szCs w:val="24"/>
+        </w:rPr>
+        <w:t xml:space="preserve"> con gran variedad de biomas</w:t>
+      </w:r>
+      <w:r>
+        <w:rPr>
+          <w:rFonts w:ascii="Arial" w:hAnsi="Arial" w:cs="Arial"/>
+          <w:sz w:val="24"/>
+          <w:szCs w:val="24"/>
+        </w:rPr>
+        <w:t>, capacidad de construir ed</w:t>
+      </w:r>
+      <w:r>
+        <w:rPr>
+          <w:rFonts w:ascii="Arial" w:hAnsi="Arial" w:cs="Arial"/>
+          <w:sz w:val="24"/>
+          <w:szCs w:val="24"/>
+        </w:rPr>
+        <w:t>ificios, sistema de día y noche, entre muchas otras.</w:t>
       </w:r>
     </w:p>
     <w:sectPr>

</xml_diff>

<commit_message>
Añadir practica: Registro de Precios de Productos
</commit_message>
<xml_diff>
--- a/Informacion/Contenido.docx
+++ b/Informacion/Contenido.docx
@@ -1109,6 +1109,138 @@
           <w:szCs w:val="24"/>
         </w:rPr>
         <w:t>ificios, sistema de día y noche, entre muchas otras.</w:t>
+      </w:r>
+    </w:p>
+    <w:p>
+      <w:pPr>
+        <w:jc w:val="both"/>
+        <w:rPr>
+          <w:rFonts w:ascii="Arial" w:hAnsi="Arial" w:cs="Arial"/>
+          <w:sz w:val="24"/>
+          <w:szCs w:val="24"/>
+        </w:rPr>
+      </w:pPr>
+    </w:p>
+    <w:p>
+      <w:pPr>
+        <w:jc w:val="both"/>
+        <w:rPr>
+          <w:rFonts w:ascii="Arial" w:hAnsi="Arial" w:cs="Arial"/>
+          <w:sz w:val="24"/>
+          <w:szCs w:val="24"/>
+        </w:rPr>
+      </w:pPr>
+      <w:r>
+        <w:rPr>
+          <w:rFonts w:ascii="Arial" w:hAnsi="Arial" w:cs="Arial"/>
+          <w:sz w:val="24"/>
+          <w:szCs w:val="24"/>
+        </w:rPr>
+        <w:t>R</w:t>
+      </w:r>
+      <w:r>
+        <w:rPr>
+          <w:rFonts w:ascii="Arial" w:hAnsi="Arial" w:cs="Arial"/>
+          <w:sz w:val="24"/>
+          <w:szCs w:val="24"/>
+        </w:rPr>
+        <w:t>egistro de Precios de Productos</w:t>
+      </w:r>
+    </w:p>
+    <w:p>
+      <w:pPr>
+        <w:jc w:val="both"/>
+        <w:rPr>
+          <w:rFonts w:ascii="Arial" w:hAnsi="Arial" w:cs="Arial"/>
+          <w:sz w:val="24"/>
+          <w:szCs w:val="24"/>
+        </w:rPr>
+      </w:pPr>
+    </w:p>
+    <w:p>
+      <w:pPr>
+        <w:jc w:val="both"/>
+        <w:rPr>
+          <w:rFonts w:ascii="Arial" w:hAnsi="Arial" w:cs="Arial"/>
+          <w:sz w:val="24"/>
+          <w:szCs w:val="24"/>
+        </w:rPr>
+      </w:pPr>
+      <w:r>
+        <w:rPr>
+          <w:rFonts w:ascii="Arial" w:hAnsi="Arial" w:cs="Arial"/>
+          <w:sz w:val="24"/>
+          <w:szCs w:val="24"/>
+        </w:rPr>
+        <w:t xml:space="preserve">Esta práctica es un programa ejecutable con el cual se puede llevar un registro de productos y su valor en </w:t>
+      </w:r>
+      <w:r>
+        <w:rPr>
+          <w:rFonts w:ascii="Arial" w:hAnsi="Arial" w:cs="Arial"/>
+          <w:sz w:val="24"/>
+          <w:szCs w:val="24"/>
+        </w:rPr>
+        <w:t xml:space="preserve">dólares </w:t>
+      </w:r>
+      <w:r>
+        <w:rPr>
+          <w:rFonts w:ascii="Arial" w:hAnsi="Arial" w:cs="Arial"/>
+          <w:sz w:val="24"/>
+          <w:szCs w:val="24"/>
+        </w:rPr>
+        <w:t>por unidad, por docena y por saco. Automáticamente se va mostrando el equivalente en bolívares para cada producto registrado y estos se guardan al cerrar el programa.</w:t>
+      </w:r>
+      <w:r>
+        <w:rPr>
+          <w:rFonts w:ascii="Arial" w:hAnsi="Arial" w:cs="Arial"/>
+          <w:sz w:val="24"/>
+          <w:szCs w:val="24"/>
+        </w:rPr>
+        <w:t xml:space="preserve"> También cuenta con una barra de búsqueda para filtrar por nombre de producto.</w:t>
+      </w:r>
+    </w:p>
+    <w:p>
+      <w:pPr>
+        <w:jc w:val="both"/>
+        <w:rPr>
+          <w:rFonts w:ascii="Arial" w:hAnsi="Arial" w:cs="Arial"/>
+          <w:sz w:val="24"/>
+          <w:szCs w:val="24"/>
+        </w:rPr>
+      </w:pPr>
+      <w:r>
+        <w:rPr>
+          <w:rFonts w:ascii="Arial" w:hAnsi="Arial" w:cs="Arial"/>
+          <w:sz w:val="24"/>
+          <w:szCs w:val="24"/>
+        </w:rPr>
+        <w:t>Está programado con C# a través de Microsoft Visual C# 2010</w:t>
+      </w:r>
+      <w:r>
+        <w:rPr>
+          <w:rFonts w:ascii="Arial" w:hAnsi="Arial" w:cs="Arial"/>
+          <w:sz w:val="24"/>
+          <w:szCs w:val="24"/>
+        </w:rPr>
+        <w:t xml:space="preserve"> y utiliza Windows </w:t>
+      </w:r>
+      <w:proofErr w:type="spellStart"/>
+      <w:r>
+        <w:rPr>
+          <w:rFonts w:ascii="Arial" w:hAnsi="Arial" w:cs="Arial"/>
+          <w:sz w:val="24"/>
+          <w:szCs w:val="24"/>
+        </w:rPr>
+        <w:t>Forms</w:t>
+      </w:r>
+      <w:proofErr w:type="spellEnd"/>
+      <w:r>
+        <w:rPr>
+          <w:rFonts w:ascii="Arial" w:hAnsi="Arial" w:cs="Arial"/>
+          <w:sz w:val="24"/>
+          <w:szCs w:val="24"/>
+        </w:rPr>
+        <w:t xml:space="preserve"> para el renderizado de la interfaz grafica.</w:t>
       </w:r>
     </w:p>
     <w:sectPr>

</xml_diff>

<commit_message>
Actualizar informacion y foto
</commit_message>
<xml_diff>
--- a/Informacion/Contenido.docx
+++ b/Informacion/Contenido.docx
@@ -34,23 +34,55 @@
           <w:sz w:val="24"/>
           <w:szCs w:val="24"/>
         </w:rPr>
-        <w:t xml:space="preserve">¡Hola! Gracias por echarle un vistazo a mi página. Soy Carlos, </w:t>
-      </w:r>
-      <w:r>
-        <w:rPr>
-          <w:rFonts w:ascii="Arial" w:hAnsi="Arial" w:cs="Arial"/>
-          <w:sz w:val="24"/>
-          <w:szCs w:val="24"/>
-        </w:rPr>
-        <w:t>desarrollador web indepen</w:t>
-      </w:r>
-      <w:r>
-        <w:rPr>
-          <w:rFonts w:ascii="Arial" w:hAnsi="Arial" w:cs="Arial"/>
-          <w:sz w:val="24"/>
-          <w:szCs w:val="24"/>
-        </w:rPr>
-        <w:t xml:space="preserve">diente con conocimientos del </w:t>
+        <w:t xml:space="preserve">¡Hola! Gracias por </w:t>
+      </w:r>
+      <w:r>
+        <w:rPr>
+          <w:rFonts w:ascii="Arial" w:hAnsi="Arial" w:cs="Arial"/>
+          <w:sz w:val="24"/>
+          <w:szCs w:val="24"/>
+        </w:rPr>
+        <w:t>visitar</w:t>
+      </w:r>
+      <w:r>
+        <w:rPr>
+          <w:rFonts w:ascii="Arial" w:hAnsi="Arial" w:cs="Arial"/>
+          <w:sz w:val="24"/>
+          <w:szCs w:val="24"/>
+        </w:rPr>
+        <w:t xml:space="preserve"> mi página. Soy Carlos,</w:t>
+      </w:r>
+      <w:r>
+        <w:rPr>
+          <w:rFonts w:ascii="Arial" w:hAnsi="Arial" w:cs="Arial"/>
+          <w:sz w:val="24"/>
+          <w:szCs w:val="24"/>
+        </w:rPr>
+        <w:t xml:space="preserve"> </w:t>
+      </w:r>
+      <w:r>
+        <w:rPr>
+          <w:rFonts w:ascii="Arial" w:hAnsi="Arial" w:cs="Arial"/>
+          <w:sz w:val="24"/>
+          <w:szCs w:val="24"/>
+        </w:rPr>
+        <w:t>estudiante de la carrera Instrumentación y Control</w:t>
+      </w:r>
+      <w:r>
+        <w:rPr>
+          <w:rFonts w:ascii="Arial" w:hAnsi="Arial" w:cs="Arial"/>
+          <w:sz w:val="24"/>
+          <w:szCs w:val="24"/>
+        </w:rPr>
+        <w:t xml:space="preserve"> en el Instituto Universi</w:t>
+      </w:r>
+      <w:r>
+        <w:rPr>
+          <w:rFonts w:ascii="Arial" w:hAnsi="Arial" w:cs="Arial"/>
+          <w:sz w:val="24"/>
+          <w:szCs w:val="24"/>
+        </w:rPr>
+        <w:t xml:space="preserve">tario de Tecnología de Valencia; y desarrollador web independiente con conocimientos del </w:t>
       </w:r>
       <w:proofErr w:type="spellStart"/>
       <w:r>
@@ -68,23 +100,7 @@
           <w:sz w:val="24"/>
           <w:szCs w:val="24"/>
         </w:rPr>
-        <w:t xml:space="preserve">; y </w:t>
-      </w:r>
-      <w:r>
-        <w:rPr>
-          <w:rFonts w:ascii="Arial" w:hAnsi="Arial" w:cs="Arial"/>
-          <w:sz w:val="24"/>
-          <w:szCs w:val="24"/>
-        </w:rPr>
-        <w:t>estudiante de la carrera Instrumentación y Control</w:t>
-      </w:r>
-      <w:r>
-        <w:rPr>
-          <w:rFonts w:ascii="Arial" w:hAnsi="Arial" w:cs="Arial"/>
-          <w:sz w:val="24"/>
-          <w:szCs w:val="24"/>
-        </w:rPr>
-        <w:t xml:space="preserve"> en el Instituto Universitario de Tecnología de Valencia.</w:t>
+        <w:t>.</w:t>
       </w:r>
     </w:p>
     <w:p>

</xml_diff>